<commit_message>
CSI Lab 1 1.4
Tras comparar con la solucion, esta bastante mas hecho.
</commit_message>
<xml_diff>
--- a/CSI/Lab 1/CrypTool&ENT.docx
+++ b/CSI/Lab 1/CrypTool&ENT.docx
@@ -1954,15 +1954,27 @@
         <w:t>está</w:t>
       </w:r>
       <w:r>
-        <w:t xml:space="preserve"> muy cercana a la ideal, que es 8.</w:t>
-      </w:r>
-    </w:p>
-    <w:p>
-      <w:pPr>
-        <w:pStyle w:val="Prrafodelista"/>
-      </w:pPr>
-      <w:r>
-        <w:t>Los resultados son bastante buenos, para todas las pruebas, por lo que es aleatorio.</w:t>
+        <w:t xml:space="preserve"> muy cercana a la ideal, que es 8</w:t>
+      </w:r>
+      <w:r>
+        <w:t>, no se pude reducir mas, la media falla un poco, Monte Carlo es aceptable y la correclacion cercana a 0.</w:t>
+      </w:r>
+    </w:p>
+    <w:p>
+      <w:pPr>
+        <w:pStyle w:val="Prrafodelista"/>
+      </w:pPr>
+      <w:r>
+        <w:t>Los resultados son bastante buenos, para</w:t>
+      </w:r>
+      <w:r>
+        <w:t xml:space="preserve"> casi</w:t>
+      </w:r>
+      <w:r>
+        <w:t xml:space="preserve"> todas las pruebas</w:t>
+      </w:r>
+      <w:r>
+        <w:t>, pero además de la Media y Monte Carlo, la Chi cuadrado es muy mala. Por lo que no es aleatorio.</w:t>
       </w:r>
     </w:p>
     <w:p>
@@ -2119,6 +2131,7 @@
         <w:rPr>
           <w:lang w:val="en-US"/>
         </w:rPr>
+        <w:lastRenderedPageBreak/>
         <w:t>Monte Carlo value for Pi is 3.384689148 (error 7.74 percent).</w:t>
       </w:r>
     </w:p>
@@ -2142,6 +2155,22 @@
         <w:rPr>
           <w:lang w:val="en-US"/>
         </w:rPr>
+      </w:pPr>
+    </w:p>
+    <w:p>
+      <w:pPr>
+        <w:pStyle w:val="Prrafodelista"/>
+      </w:pPr>
+      <w:r>
+        <w:t>No aleatorio, la chi c</w:t>
+      </w:r>
+      <w:r>
+        <w:t>uadrado da resultados muy malos.</w:t>
+      </w:r>
+    </w:p>
+    <w:p>
+      <w:pPr>
+        <w:pStyle w:val="Prrafodelista"/>
       </w:pPr>
     </w:p>
     <w:p>
@@ -2190,12 +2219,21 @@
         <w:ind w:left="720"/>
       </w:pPr>
       <w:r>
-        <w:t>Jpeg, gif son bastante aleatorios</w:t>
+        <w:t xml:space="preserve">Jpeg, gif son bastante </w:t>
+      </w:r>
+      <w:r>
+        <w:t xml:space="preserve">mas </w:t>
+      </w:r>
+      <w:r>
+        <w:t>aleatorios</w:t>
       </w:r>
       <w:r>
         <w:t>, al tratarse de imágenes</w:t>
       </w:r>
       <w:r>
+        <w:t xml:space="preserve"> y no haber tanta redundancia, pero no podemos descartar que sean verdaderamente aleatorios</w:t>
+      </w:r>
+      <w:r>
         <w:t>.</w:t>
       </w:r>
     </w:p>
@@ -2204,13 +2242,13 @@
         <w:ind w:left="720"/>
       </w:pPr>
       <w:r>
-        <w:t xml:space="preserve">Bmp da resultados que </w:t>
-      </w:r>
-      <w:r>
-        <w:t>aparentemente</w:t>
-      </w:r>
-      <w:r>
-        <w:t xml:space="preserve"> parece que es aleatorio. </w:t>
+        <w:t>Bmp da resultado</w:t>
+      </w:r>
+      <w:r>
+        <w:t>s que descartan por completo que sea aleatorio</w:t>
+      </w:r>
+      <w:r>
+        <w:t xml:space="preserve">. </w:t>
       </w:r>
     </w:p>
     <w:p>
@@ -2230,13 +2268,7 @@
         </w:numPr>
       </w:pPr>
       <w:r>
-        <w:t xml:space="preserve">openssl rand [options] num: Genera un fichero aleatorio de </w:t>
-      </w:r>
-      <w:r>
-        <w:t>núm.</w:t>
-      </w:r>
-      <w:r>
-        <w:t xml:space="preserve"> bits.</w:t>
+        <w:t>openssl rand [options] num: Genera un fichero aleatorio de núm. bits.</w:t>
       </w:r>
     </w:p>
     <w:p>
@@ -2244,74 +2276,29 @@
         <w:ind w:left="708"/>
       </w:pPr>
       <w:r>
-        <w:t>Options: [-out r1000 -rand FILE] El fichero de salida es r1000 y la semilla</w:t>
-      </w:r>
-      <w:r>
-        <w:t xml:space="preserve"> </w:t>
-      </w:r>
-      <w:r>
-        <w:t>para el</w:t>
-      </w:r>
-      <w:r>
-        <w:t xml:space="preserve"> </w:t>
-      </w:r>
-      <w:r>
-        <w:t xml:space="preserve">generador de números </w:t>
-      </w:r>
-      <w:r>
-        <w:t>pseudoaleatorios</w:t>
-      </w:r>
-      <w:r>
-        <w:t xml:space="preserve"> se coge del fichero FILE (o</w:t>
-      </w:r>
-      <w:r>
-        <w:t xml:space="preserve"> </w:t>
-      </w:r>
-      <w:r>
-        <w:t>de cualquier otro fichero)</w:t>
-      </w:r>
-      <w:r>
-        <w:t xml:space="preserve">. </w:t>
-      </w:r>
-      <w:r>
-        <w:t>Con la misma semilla se generan resultados distintos.</w:t>
+        <w:t>Options: [-out r1000 -rand FILE] El fichero de salida es r1000 y la semilla para el generador de números pseudoaleatorios se coge del fichero FILE (o de cualquier otro fichero). Con la misma semilla se generan resultados distintos.</w:t>
       </w:r>
     </w:p>
     <w:p/>
     <w:p>
       <w:pPr>
         <w:pStyle w:val="Prrafodelista"/>
-        <w:rPr>
-          <w:lang w:val="en-US"/>
-        </w:rPr>
-      </w:pPr>
-      <w:r>
-        <w:rPr>
-          <w:lang w:val="en-US"/>
-        </w:rPr>
+      </w:pPr>
+      <w:r>
         <w:t>R1000:</w:t>
       </w:r>
     </w:p>
     <w:p>
       <w:pPr>
         <w:pStyle w:val="Prrafodelista"/>
-        <w:rPr>
-          <w:lang w:val="en-US"/>
-        </w:rPr>
-      </w:pPr>
-      <w:r>
-        <w:rPr>
-          <w:lang w:val="en-US"/>
-        </w:rPr>
+      </w:pPr>
+      <w:r>
         <w:t xml:space="preserve">Entropy = 6.022706 bits per byte. </w:t>
       </w:r>
     </w:p>
     <w:p>
       <w:pPr>
         <w:pStyle w:val="Prrafodelista"/>
-        <w:rPr>
-          <w:lang w:val="en-US"/>
-        </w:rPr>
       </w:pPr>
     </w:p>
     <w:p>
@@ -2595,6 +2582,7 @@
         <w:pStyle w:val="Prrafodelista"/>
       </w:pPr>
       <w:r>
+        <w:lastRenderedPageBreak/>
         <w:t>La diferencia entre ambos d</w:t>
       </w:r>
       <w:r>
@@ -2611,7 +2599,6 @@
         <w:pStyle w:val="Ttulo2"/>
       </w:pPr>
       <w:r>
-        <w:lastRenderedPageBreak/>
         <w:t>Ejercicio 3</w:t>
       </w:r>
     </w:p>
@@ -4624,7 +4611,7 @@
 </file>
 
 <file path=customXml/itemProps1.xml><?xml version="1.0" encoding="utf-8"?>
-<ds:datastoreItem xmlns:ds="http://schemas.openxmlformats.org/officeDocument/2006/customXml" ds:itemID="{9E9087B5-1DFC-4135-A3BE-A380DCB74001}">
+<ds:datastoreItem xmlns:ds="http://schemas.openxmlformats.org/officeDocument/2006/customXml" ds:itemID="{418CCE1B-EFBD-4BE6-9947-45F3872CED9F}">
   <ds:schemaRefs>
     <ds:schemaRef ds:uri="http://schemas.openxmlformats.org/officeDocument/2006/bibliography"/>
   </ds:schemaRefs>

</xml_diff>